<commit_message>
Nova Versão do manual do Setup
</commit_message>
<xml_diff>
--- a/MANUAL DE SETUP.docx
+++ b/MANUAL DE SETUP.docx
@@ -7,7 +7,21 @@
         <w:t>MANUAL DE SETUP</w:t>
       </w:r>
     </w:p>
-    <w:p/>
+    <w:p>
+      <w:r>
+        <w:t xml:space="preserve">Pré-requisito: </w:t>
+      </w:r>
+      <w:r>
+        <w:rPr>
+          <w:b/>
+          <w:bCs/>
+        </w:rPr>
+        <w:t>Java versão 8</w:t>
+      </w:r>
+      <w:r>
+        <w:t>.</w:t>
+      </w:r>
+    </w:p>
     <w:p>
       <w:pPr>
         <w:pStyle w:val="PargrafodaLista"/>
@@ -15,122 +29,25 @@
           <w:ilvl w:val="0"/>
           <w:numId w:val="1"/>
         </w:numPr>
+        <w:ind w:left="142"/>
       </w:pPr>
       <w:r>
         <w:t xml:space="preserve">Instale o MySQL em seu computador, será necessário para que o banco de dados funcione adequadamente. Uma outra opção é usar o software XAMPP. </w:t>
       </w:r>
     </w:p>
     <w:p>
+      <w:pPr>
+        <w:jc w:val="center"/>
+      </w:pPr>
       <w:r>
         <w:rPr>
           <w:noProof/>
         </w:rPr>
         <w:drawing>
-          <wp:inline distT="0" distB="0" distL="0" distR="0" wp14:anchorId="084F3CE3" wp14:editId="3B51F337">
+          <wp:inline distT="0" distB="0" distL="0" distR="0" wp14:anchorId="084F3CE3" wp14:editId="5474B61D">
             <wp:extent cx="5400040" cy="3493770"/>
-            <wp:effectExtent l="0" t="0" r="0" b="0"/>
+            <wp:effectExtent l="19050" t="19050" r="10160" b="11430"/>
             <wp:docPr id="1" name="Imagem 1"/>
-            <wp:cNvGraphicFramePr>
-              <a:graphicFrameLocks xmlns:a="http://schemas.openxmlformats.org/drawingml/2006/main" noChangeAspect="1"/>
-            </wp:cNvGraphicFramePr>
-            <a:graphic xmlns:a="http://schemas.openxmlformats.org/drawingml/2006/main">
-              <a:graphicData uri="http://schemas.openxmlformats.org/drawingml/2006/picture">
-                <pic:pic xmlns:pic="http://schemas.openxmlformats.org/drawingml/2006/picture">
-                  <pic:nvPicPr>
-                    <pic:cNvPr id="1" name=""/>
-                    <pic:cNvPicPr/>
-                  </pic:nvPicPr>
-                  <pic:blipFill>
-                    <a:blip r:embed="rId5"/>
-                    <a:stretch>
-                      <a:fillRect/>
-                    </a:stretch>
-                  </pic:blipFill>
-                  <pic:spPr>
-                    <a:xfrm>
-                      <a:off x="0" y="0"/>
-                      <a:ext cx="5400040" cy="3493770"/>
-                    </a:xfrm>
-                    <a:prstGeom prst="rect">
-                      <a:avLst/>
-                    </a:prstGeom>
-                  </pic:spPr>
-                </pic:pic>
-              </a:graphicData>
-            </a:graphic>
-          </wp:inline>
-        </w:drawing>
-      </w:r>
-    </w:p>
-    <w:p/>
-    <w:p>
-      <w:pPr>
-        <w:pStyle w:val="PargrafodaLista"/>
-        <w:numPr>
-          <w:ilvl w:val="0"/>
-          <w:numId w:val="1"/>
-        </w:numPr>
-      </w:pPr>
-      <w:proofErr w:type="spellStart"/>
-      <w:r>
-        <w:rPr>
-          <w:lang w:val="en-US"/>
-        </w:rPr>
-        <w:t>Instale</w:t>
-      </w:r>
-      <w:proofErr w:type="spellEnd"/>
-      <w:r>
-        <w:rPr>
-          <w:lang w:val="en-US"/>
-        </w:rPr>
-        <w:t xml:space="preserve"> o </w:t>
-      </w:r>
-      <w:proofErr w:type="spellStart"/>
-      <w:r>
-        <w:rPr>
-          <w:lang w:val="en-US"/>
-        </w:rPr>
-        <w:t>MySql</w:t>
-      </w:r>
-      <w:proofErr w:type="spellEnd"/>
-      <w:r>
-        <w:rPr>
-          <w:lang w:val="en-US"/>
-        </w:rPr>
-        <w:t xml:space="preserve"> Workb</w:t>
-      </w:r>
-      <w:r>
-        <w:rPr>
-          <w:lang w:val="en-US"/>
-        </w:rPr>
-        <w:t>e</w:t>
-      </w:r>
-      <w:r>
-        <w:rPr>
-          <w:lang w:val="en-US"/>
-        </w:rPr>
-        <w:t xml:space="preserve">nch. </w:t>
-      </w:r>
-      <w:r>
-        <w:t>Ele será necessário para c</w:t>
-      </w:r>
-      <w:r>
-        <w:t>riar as tabelas principais do banco de dados.</w:t>
-      </w:r>
-    </w:p>
-    <w:p>
-      <w:pPr>
-        <w:ind w:left="360"/>
-      </w:pPr>
-      <w:r>
-        <w:rPr>
-          <w:noProof/>
-        </w:rPr>
-        <w:drawing>
-          <wp:inline distT="0" distB="0" distL="0" distR="0" wp14:anchorId="453212C5" wp14:editId="28D096D1">
-            <wp:extent cx="5400040" cy="2586990"/>
-            <wp:effectExtent l="0" t="0" r="0" b="3810"/>
-            <wp:docPr id="2" name="Imagem 2"/>
             <wp:cNvGraphicFramePr>
               <a:graphicFrameLocks xmlns:a="http://schemas.openxmlformats.org/drawingml/2006/main" noChangeAspect="1"/>
             </wp:cNvGraphicFramePr>
@@ -150,11 +67,16 @@
                   <pic:spPr>
                     <a:xfrm>
                       <a:off x="0" y="0"/>
-                      <a:ext cx="5400040" cy="2586990"/>
+                      <a:ext cx="5400040" cy="3493770"/>
                     </a:xfrm>
                     <a:prstGeom prst="rect">
                       <a:avLst/>
                     </a:prstGeom>
+                    <a:ln>
+                      <a:solidFill>
+                        <a:schemeClr val="tx1"/>
+                      </a:solidFill>
+                    </a:ln>
                   </pic:spPr>
                 </pic:pic>
               </a:graphicData>
@@ -166,33 +88,974 @@
     <w:p>
       <w:pPr>
         <w:pStyle w:val="PargrafodaLista"/>
+      </w:pPr>
+    </w:p>
+    <w:p>
+      <w:pPr>
+        <w:pStyle w:val="PargrafodaLista"/>
         <w:numPr>
           <w:ilvl w:val="0"/>
-          <w:numId w:val="1"/>
+          <w:numId w:val="2"/>
         </w:numPr>
-      </w:pPr>
-      <w:r>
-        <w:t xml:space="preserve">Com o </w:t>
+        <w:ind w:left="142"/>
+      </w:pPr>
+      <w:r>
+        <w:t xml:space="preserve">Instale o </w:t>
       </w:r>
       <w:proofErr w:type="spellStart"/>
       <w:r>
-        <w:t>Mysql</w:t>
+        <w:t>MySql</w:t>
       </w:r>
       <w:proofErr w:type="spellEnd"/>
       <w:r>
-        <w:t xml:space="preserve"> Workbench rode o query anexa a documentação (</w:t>
-      </w:r>
-    </w:p>
-    <w:p/>
-    <w:p/>
-    <w:p>
-      <w:pPr>
-        <w:jc w:val="center"/>
-      </w:pPr>
+        <w:t xml:space="preserve"> Workbench. </w:t>
+      </w:r>
+      <w:r>
+        <w:t>Ele será necessário para c</w:t>
+      </w:r>
+      <w:r>
+        <w:t>riar as tabelas principais do banco de dados.</w:t>
+      </w:r>
+    </w:p>
+    <w:p>
+      <w:r>
+        <w:rPr>
+          <w:noProof/>
+        </w:rPr>
+        <w:drawing>
+          <wp:inline distT="0" distB="0" distL="0" distR="0" wp14:anchorId="453212C5" wp14:editId="43CCAD45">
+            <wp:extent cx="5400040" cy="2586990"/>
+            <wp:effectExtent l="19050" t="19050" r="10160" b="22860"/>
+            <wp:docPr id="2" name="Imagem 2"/>
+            <wp:cNvGraphicFramePr>
+              <a:graphicFrameLocks xmlns:a="http://schemas.openxmlformats.org/drawingml/2006/main" noChangeAspect="1"/>
+            </wp:cNvGraphicFramePr>
+            <a:graphic xmlns:a="http://schemas.openxmlformats.org/drawingml/2006/main">
+              <a:graphicData uri="http://schemas.openxmlformats.org/drawingml/2006/picture">
+                <pic:pic xmlns:pic="http://schemas.openxmlformats.org/drawingml/2006/picture">
+                  <pic:nvPicPr>
+                    <pic:cNvPr id="1" name=""/>
+                    <pic:cNvPicPr/>
+                  </pic:nvPicPr>
+                  <pic:blipFill>
+                    <a:blip r:embed="rId7"/>
+                    <a:stretch>
+                      <a:fillRect/>
+                    </a:stretch>
+                  </pic:blipFill>
+                  <pic:spPr>
+                    <a:xfrm>
+                      <a:off x="0" y="0"/>
+                      <a:ext cx="5400040" cy="2586990"/>
+                    </a:xfrm>
+                    <a:prstGeom prst="rect">
+                      <a:avLst/>
+                    </a:prstGeom>
+                    <a:ln>
+                      <a:solidFill>
+                        <a:schemeClr val="tx1"/>
+                      </a:solidFill>
+                    </a:ln>
+                  </pic:spPr>
+                </pic:pic>
+              </a:graphicData>
+            </a:graphic>
+          </wp:inline>
+        </w:drawing>
+      </w:r>
     </w:p>
     <w:p/>
     <w:p/>
     <w:p/>
+    <w:p>
+      <w:pPr>
+        <w:pStyle w:val="PargrafodaLista"/>
+        <w:numPr>
+          <w:ilvl w:val="0"/>
+          <w:numId w:val="2"/>
+        </w:numPr>
+        <w:ind w:left="0" w:right="-285"/>
+      </w:pPr>
+      <w:r>
+        <w:lastRenderedPageBreak/>
+        <w:t xml:space="preserve">Com o </w:t>
+      </w:r>
+      <w:proofErr w:type="spellStart"/>
+      <w:r>
+        <w:t>Mysql</w:t>
+      </w:r>
+      <w:proofErr w:type="spellEnd"/>
+      <w:r>
+        <w:t xml:space="preserve"> </w:t>
+      </w:r>
+      <w:r>
+        <w:t>Workbench, rode</w:t>
+      </w:r>
+      <w:r>
+        <w:t xml:space="preserve"> </w:t>
+      </w:r>
+      <w:r>
+        <w:t>a</w:t>
+      </w:r>
+      <w:r>
+        <w:t xml:space="preserve"> query anexa a documentação </w:t>
+      </w:r>
+      <w:r>
+        <w:t>(</w:t>
+      </w:r>
+      <w:r>
+        <w:t>Projeto_RH_MySql_R07.sql</w:t>
+      </w:r>
+      <w:r>
+        <w:t>) para seja</w:t>
+      </w:r>
+      <w:r>
+        <w:t>m</w:t>
+      </w:r>
+      <w:r>
+        <w:t xml:space="preserve"> criadas as tabelas do banco.</w:t>
+      </w:r>
+    </w:p>
+    <w:p>
+      <w:pPr>
+        <w:ind w:right="-285"/>
+      </w:pPr>
+      <w:r>
+        <w:drawing>
+          <wp:inline distT="0" distB="0" distL="0" distR="0" wp14:anchorId="1939120D" wp14:editId="6A660E91">
+            <wp:extent cx="5400040" cy="3512185"/>
+            <wp:effectExtent l="19050" t="19050" r="10160" b="12065"/>
+            <wp:docPr id="3" name="Imagem 3"/>
+            <wp:cNvGraphicFramePr>
+              <a:graphicFrameLocks xmlns:a="http://schemas.openxmlformats.org/drawingml/2006/main" noChangeAspect="1"/>
+            </wp:cNvGraphicFramePr>
+            <a:graphic xmlns:a="http://schemas.openxmlformats.org/drawingml/2006/main">
+              <a:graphicData uri="http://schemas.openxmlformats.org/drawingml/2006/picture">
+                <pic:pic xmlns:pic="http://schemas.openxmlformats.org/drawingml/2006/picture">
+                  <pic:nvPicPr>
+                    <pic:cNvPr id="1" name=""/>
+                    <pic:cNvPicPr/>
+                  </pic:nvPicPr>
+                  <pic:blipFill>
+                    <a:blip r:embed="rId8"/>
+                    <a:stretch>
+                      <a:fillRect/>
+                    </a:stretch>
+                  </pic:blipFill>
+                  <pic:spPr>
+                    <a:xfrm>
+                      <a:off x="0" y="0"/>
+                      <a:ext cx="5400040" cy="3512185"/>
+                    </a:xfrm>
+                    <a:prstGeom prst="rect">
+                      <a:avLst/>
+                    </a:prstGeom>
+                    <a:ln>
+                      <a:solidFill>
+                        <a:schemeClr val="tx1"/>
+                      </a:solidFill>
+                    </a:ln>
+                  </pic:spPr>
+                </pic:pic>
+              </a:graphicData>
+            </a:graphic>
+          </wp:inline>
+        </w:drawing>
+      </w:r>
+    </w:p>
+    <w:p>
+      <w:pPr>
+        <w:pStyle w:val="PargrafodaLista"/>
+        <w:ind w:left="0" w:right="-285"/>
+      </w:pPr>
+    </w:p>
+    <w:p>
+      <w:pPr>
+        <w:pStyle w:val="PargrafodaLista"/>
+        <w:numPr>
+          <w:ilvl w:val="0"/>
+          <w:numId w:val="2"/>
+        </w:numPr>
+        <w:ind w:left="0" w:right="-285"/>
+      </w:pPr>
+      <w:r>
+        <w:t>Caso o banco de dados tenha sido criado com sucesso, descompacte o</w:t>
+      </w:r>
+      <w:r>
+        <w:t xml:space="preserve"> arquivo</w:t>
+      </w:r>
+      <w:r>
+        <w:t xml:space="preserve"> </w:t>
+      </w:r>
+      <w:r>
+        <w:t>“</w:t>
+      </w:r>
+      <w:r>
+        <w:t>Arquivos-Instalação.zip</w:t>
+      </w:r>
+      <w:r>
+        <w:t>”.</w:t>
+      </w:r>
+    </w:p>
+    <w:p>
+      <w:pPr>
+        <w:pStyle w:val="PargrafodaLista"/>
+        <w:ind w:left="0" w:right="-285"/>
+      </w:pPr>
+    </w:p>
+    <w:p>
+      <w:pPr>
+        <w:pStyle w:val="PargrafodaLista"/>
+        <w:ind w:left="0" w:right="-285"/>
+      </w:pPr>
+      <w:r>
+        <w:drawing>
+          <wp:inline distT="0" distB="0" distL="0" distR="0" wp14:anchorId="4730B057" wp14:editId="1760E0EE">
+            <wp:extent cx="5400040" cy="1841500"/>
+            <wp:effectExtent l="19050" t="19050" r="10160" b="25400"/>
+            <wp:docPr id="4" name="Imagem 4"/>
+            <wp:cNvGraphicFramePr>
+              <a:graphicFrameLocks xmlns:a="http://schemas.openxmlformats.org/drawingml/2006/main" noChangeAspect="1"/>
+            </wp:cNvGraphicFramePr>
+            <a:graphic xmlns:a="http://schemas.openxmlformats.org/drawingml/2006/main">
+              <a:graphicData uri="http://schemas.openxmlformats.org/drawingml/2006/picture">
+                <pic:pic xmlns:pic="http://schemas.openxmlformats.org/drawingml/2006/picture">
+                  <pic:nvPicPr>
+                    <pic:cNvPr id="1" name=""/>
+                    <pic:cNvPicPr/>
+                  </pic:nvPicPr>
+                  <pic:blipFill>
+                    <a:blip r:embed="rId9"/>
+                    <a:stretch>
+                      <a:fillRect/>
+                    </a:stretch>
+                  </pic:blipFill>
+                  <pic:spPr>
+                    <a:xfrm>
+                      <a:off x="0" y="0"/>
+                      <a:ext cx="5400040" cy="1841500"/>
+                    </a:xfrm>
+                    <a:prstGeom prst="rect">
+                      <a:avLst/>
+                    </a:prstGeom>
+                    <a:ln>
+                      <a:solidFill>
+                        <a:schemeClr val="tx1"/>
+                      </a:solidFill>
+                    </a:ln>
+                  </pic:spPr>
+                </pic:pic>
+              </a:graphicData>
+            </a:graphic>
+          </wp:inline>
+        </w:drawing>
+      </w:r>
+    </w:p>
+    <w:p>
+      <w:pPr>
+        <w:pStyle w:val="PargrafodaLista"/>
+        <w:ind w:left="0" w:right="-285"/>
+      </w:pPr>
+    </w:p>
+    <w:p>
+      <w:pPr>
+        <w:pStyle w:val="PargrafodaLista"/>
+        <w:numPr>
+          <w:ilvl w:val="0"/>
+          <w:numId w:val="2"/>
+        </w:numPr>
+        <w:ind w:left="-426" w:right="-285" w:firstLine="0"/>
+      </w:pPr>
+      <w:r>
+        <w:t>Dentro da pasta, cont</w:t>
+      </w:r>
+      <w:r>
+        <w:t>é</w:t>
+      </w:r>
+      <w:r>
+        <w:t xml:space="preserve">m </w:t>
+      </w:r>
+      <w:r>
+        <w:t>o arquivo “</w:t>
+      </w:r>
+      <w:proofErr w:type="spellStart"/>
+      <w:r>
+        <w:t>Curriculos</w:t>
+      </w:r>
+      <w:proofErr w:type="spellEnd"/>
+      <w:r>
+        <w:t xml:space="preserve"> para teste.zip</w:t>
+      </w:r>
+      <w:proofErr w:type="gramStart"/>
+      <w:r>
+        <w:t>”,  nele</w:t>
+      </w:r>
+      <w:proofErr w:type="gramEnd"/>
+      <w:r>
+        <w:t xml:space="preserve"> tem alguns arquivos de currículos para que sejam testados junto com o software.</w:t>
+      </w:r>
+    </w:p>
+    <w:p>
+      <w:pPr>
+        <w:pStyle w:val="PargrafodaLista"/>
+        <w:ind w:left="-284" w:right="-285" w:hanging="142"/>
+      </w:pPr>
+    </w:p>
+    <w:p>
+      <w:pPr>
+        <w:pStyle w:val="PargrafodaLista"/>
+        <w:ind w:left="-284" w:right="-285"/>
+      </w:pPr>
+    </w:p>
+    <w:p>
+      <w:pPr>
+        <w:pStyle w:val="PargrafodaLista"/>
+        <w:ind w:left="-284" w:right="-285"/>
+      </w:pPr>
+    </w:p>
+    <w:p>
+      <w:pPr>
+        <w:pStyle w:val="PargrafodaLista"/>
+        <w:ind w:left="-284" w:right="-285"/>
+      </w:pPr>
+    </w:p>
+    <w:p>
+      <w:pPr>
+        <w:pStyle w:val="PargrafodaLista"/>
+        <w:ind w:left="-284" w:right="-285"/>
+      </w:pPr>
+    </w:p>
+    <w:p>
+      <w:pPr>
+        <w:pStyle w:val="PargrafodaLista"/>
+        <w:ind w:left="-284" w:right="-285"/>
+      </w:pPr>
+    </w:p>
+    <w:p>
+      <w:pPr>
+        <w:pStyle w:val="PargrafodaLista"/>
+        <w:ind w:left="-284" w:right="-285"/>
+      </w:pPr>
+    </w:p>
+    <w:p>
+      <w:pPr>
+        <w:pStyle w:val="PargrafodaLista"/>
+        <w:ind w:left="-284" w:right="-285"/>
+      </w:pPr>
+    </w:p>
+    <w:p>
+      <w:pPr>
+        <w:pStyle w:val="PargrafodaLista"/>
+        <w:numPr>
+          <w:ilvl w:val="0"/>
+          <w:numId w:val="2"/>
+        </w:numPr>
+        <w:ind w:left="-142" w:right="-285"/>
+      </w:pPr>
+      <w:r>
+        <w:lastRenderedPageBreak/>
+        <w:t xml:space="preserve">  </w:t>
+      </w:r>
+      <w:r>
+        <w:t>Abra o arquivo para “RH-Triagem-Automatica.jar”.</w:t>
+      </w:r>
+    </w:p>
+    <w:p>
+      <w:r>
+        <w:drawing>
+          <wp:anchor distT="0" distB="0" distL="114300" distR="114300" simplePos="0" relativeHeight="251658240" behindDoc="0" locked="0" layoutInCell="1" allowOverlap="1" wp14:anchorId="55982FDA" wp14:editId="70ADADFD">
+            <wp:simplePos x="0" y="0"/>
+            <wp:positionH relativeFrom="column">
+              <wp:posOffset>987355</wp:posOffset>
+            </wp:positionH>
+            <wp:positionV relativeFrom="paragraph">
+              <wp:posOffset>26734</wp:posOffset>
+            </wp:positionV>
+            <wp:extent cx="3543795" cy="2676899"/>
+            <wp:effectExtent l="19050" t="19050" r="19050" b="28575"/>
+            <wp:wrapSquare wrapText="bothSides"/>
+            <wp:docPr id="5" name="Imagem 5"/>
+            <wp:cNvGraphicFramePr>
+              <a:graphicFrameLocks xmlns:a="http://schemas.openxmlformats.org/drawingml/2006/main" noChangeAspect="1"/>
+            </wp:cNvGraphicFramePr>
+            <a:graphic xmlns:a="http://schemas.openxmlformats.org/drawingml/2006/main">
+              <a:graphicData uri="http://schemas.openxmlformats.org/drawingml/2006/picture">
+                <pic:pic xmlns:pic="http://schemas.openxmlformats.org/drawingml/2006/picture">
+                  <pic:nvPicPr>
+                    <pic:cNvPr id="1" name=""/>
+                    <pic:cNvPicPr/>
+                  </pic:nvPicPr>
+                  <pic:blipFill>
+                    <a:blip r:embed="rId10">
+                      <a:extLst>
+                        <a:ext uri="{28A0092B-C50C-407E-A947-70E740481C1C}">
+                          <a14:useLocalDpi xmlns:a14="http://schemas.microsoft.com/office/drawing/2010/main" val="0"/>
+                        </a:ext>
+                      </a:extLst>
+                    </a:blip>
+                    <a:stretch>
+                      <a:fillRect/>
+                    </a:stretch>
+                  </pic:blipFill>
+                  <pic:spPr>
+                    <a:xfrm>
+                      <a:off x="0" y="0"/>
+                      <a:ext cx="3543795" cy="2676899"/>
+                    </a:xfrm>
+                    <a:prstGeom prst="rect">
+                      <a:avLst/>
+                    </a:prstGeom>
+                    <a:ln>
+                      <a:solidFill>
+                        <a:schemeClr val="tx1"/>
+                      </a:solidFill>
+                    </a:ln>
+                  </pic:spPr>
+                </pic:pic>
+              </a:graphicData>
+            </a:graphic>
+          </wp:anchor>
+        </w:drawing>
+      </w:r>
+    </w:p>
+    <w:p>
+      <w:pPr>
+        <w:jc w:val="center"/>
+      </w:pPr>
+    </w:p>
+    <w:p/>
+    <w:p/>
+    <w:p/>
+    <w:p/>
+    <w:p/>
+    <w:p/>
+    <w:p/>
+    <w:p/>
+    <w:p>
+      <w:pPr>
+        <w:pStyle w:val="PargrafodaLista"/>
+        <w:numPr>
+          <w:ilvl w:val="0"/>
+          <w:numId w:val="2"/>
+        </w:numPr>
+        <w:ind w:left="-284" w:firstLine="0"/>
+      </w:pPr>
+      <w:r>
+        <w:t>A primeira coisa a se fazer é configurar as informações de acordo com o banco de dados, para isso clique no botão configurar, e escolha a opção da aba “Banco de Dados”:</w:t>
+      </w:r>
+    </w:p>
+    <w:p>
+      <w:pPr>
+        <w:pStyle w:val="PargrafodaLista"/>
+        <w:ind w:left="-284"/>
+      </w:pPr>
+    </w:p>
+    <w:p>
+      <w:pPr>
+        <w:pStyle w:val="PargrafodaLista"/>
+        <w:ind w:left="-284"/>
+        <w:jc w:val="center"/>
+      </w:pPr>
+      <w:r>
+        <w:rPr>
+          <w:noProof/>
+        </w:rPr>
+        <mc:AlternateContent>
+          <mc:Choice Requires="wps">
+            <w:drawing>
+              <wp:anchor distT="0" distB="0" distL="114300" distR="114300" simplePos="0" relativeHeight="251659264" behindDoc="0" locked="0" layoutInCell="1" allowOverlap="1" wp14:anchorId="26D064F9" wp14:editId="745A7D29">
+                <wp:simplePos x="0" y="0"/>
+                <wp:positionH relativeFrom="column">
+                  <wp:posOffset>1063710</wp:posOffset>
+                </wp:positionH>
+                <wp:positionV relativeFrom="paragraph">
+                  <wp:posOffset>247351</wp:posOffset>
+                </wp:positionV>
+                <wp:extent cx="945137" cy="253573"/>
+                <wp:effectExtent l="0" t="0" r="26670" b="13335"/>
+                <wp:wrapNone/>
+                <wp:docPr id="7" name="Retângulo 7"/>
+                <wp:cNvGraphicFramePr/>
+                <a:graphic xmlns:a="http://schemas.openxmlformats.org/drawingml/2006/main">
+                  <a:graphicData uri="http://schemas.microsoft.com/office/word/2010/wordprocessingShape">
+                    <wps:wsp>
+                      <wps:cNvSpPr/>
+                      <wps:spPr>
+                        <a:xfrm>
+                          <a:off x="0" y="0"/>
+                          <a:ext cx="945137" cy="253573"/>
+                        </a:xfrm>
+                        <a:prstGeom prst="rect">
+                          <a:avLst/>
+                        </a:prstGeom>
+                        <a:noFill/>
+                        <a:ln>
+                          <a:solidFill>
+                            <a:srgbClr val="FF0000"/>
+                          </a:solidFill>
+                        </a:ln>
+                      </wps:spPr>
+                      <wps:style>
+                        <a:lnRef idx="2">
+                          <a:schemeClr val="accent1">
+                            <a:shade val="50000"/>
+                          </a:schemeClr>
+                        </a:lnRef>
+                        <a:fillRef idx="1">
+                          <a:schemeClr val="accent1"/>
+                        </a:fillRef>
+                        <a:effectRef idx="0">
+                          <a:schemeClr val="accent1"/>
+                        </a:effectRef>
+                        <a:fontRef idx="minor">
+                          <a:schemeClr val="lt1"/>
+                        </a:fontRef>
+                      </wps:style>
+                      <wps:bodyPr rot="0" spcFirstLastPara="0" vertOverflow="overflow" horzOverflow="overflow" vert="horz" wrap="square" lIns="91440" tIns="45720" rIns="91440" bIns="45720" numCol="1" spcCol="0" rtlCol="0" fromWordArt="0" anchor="ctr" anchorCtr="0" forceAA="0" compatLnSpc="1">
+                        <a:prstTxWarp prst="textNoShape">
+                          <a:avLst/>
+                        </a:prstTxWarp>
+                        <a:noAutofit/>
+                      </wps:bodyPr>
+                    </wps:wsp>
+                  </a:graphicData>
+                </a:graphic>
+              </wp:anchor>
+            </w:drawing>
+          </mc:Choice>
+          <mc:Fallback>
+            <w:pict>
+              <v:rect w14:anchorId="675FEB0F" id="Retângulo 7" o:spid="_x0000_s1026" style="position:absolute;margin-left:83.75pt;margin-top:19.5pt;width:74.4pt;height:19.95pt;z-index:251659264;visibility:visible;mso-wrap-style:square;mso-wrap-distance-left:9pt;mso-wrap-distance-top:0;mso-wrap-distance-right:9pt;mso-wrap-distance-bottom:0;mso-position-horizontal:absolute;mso-position-horizontal-relative:text;mso-position-vertical:absolute;mso-position-vertical-relative:text;v-text-anchor:middle" o:gfxdata="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" filled="f" strokecolor="red" strokeweight="1pt"/>
+            </w:pict>
+          </mc:Fallback>
+        </mc:AlternateContent>
+      </w:r>
+      <w:r>
+        <w:drawing>
+          <wp:inline distT="0" distB="0" distL="0" distR="0" wp14:anchorId="10BBACA8" wp14:editId="7B7E1B91">
+            <wp:extent cx="4754581" cy="1504536"/>
+            <wp:effectExtent l="19050" t="19050" r="27305" b="19685"/>
+            <wp:docPr id="6" name="Imagem 6"/>
+            <wp:cNvGraphicFramePr>
+              <a:graphicFrameLocks xmlns:a="http://schemas.openxmlformats.org/drawingml/2006/main" noChangeAspect="1"/>
+            </wp:cNvGraphicFramePr>
+            <a:graphic xmlns:a="http://schemas.openxmlformats.org/drawingml/2006/main">
+              <a:graphicData uri="http://schemas.openxmlformats.org/drawingml/2006/picture">
+                <pic:pic xmlns:pic="http://schemas.openxmlformats.org/drawingml/2006/picture">
+                  <pic:nvPicPr>
+                    <pic:cNvPr id="1" name=""/>
+                    <pic:cNvPicPr/>
+                  </pic:nvPicPr>
+                  <pic:blipFill>
+                    <a:blip r:embed="rId11"/>
+                    <a:stretch>
+                      <a:fillRect/>
+                    </a:stretch>
+                  </pic:blipFill>
+                  <pic:spPr>
+                    <a:xfrm>
+                      <a:off x="0" y="0"/>
+                      <a:ext cx="4770349" cy="1509526"/>
+                    </a:xfrm>
+                    <a:prstGeom prst="rect">
+                      <a:avLst/>
+                    </a:prstGeom>
+                    <a:ln>
+                      <a:solidFill>
+                        <a:schemeClr val="tx1"/>
+                      </a:solidFill>
+                    </a:ln>
+                  </pic:spPr>
+                </pic:pic>
+              </a:graphicData>
+            </a:graphic>
+          </wp:inline>
+        </w:drawing>
+      </w:r>
+    </w:p>
+    <w:p>
+      <w:pPr>
+        <w:pStyle w:val="PargrafodaLista"/>
+        <w:ind w:left="-284"/>
+        <w:jc w:val="center"/>
+      </w:pPr>
+    </w:p>
+    <w:p>
+      <w:pPr>
+        <w:pStyle w:val="PargrafodaLista"/>
+        <w:ind w:left="142"/>
+      </w:pPr>
+    </w:p>
+    <w:p>
+      <w:pPr>
+        <w:pStyle w:val="PargrafodaLista"/>
+        <w:numPr>
+          <w:ilvl w:val="0"/>
+          <w:numId w:val="3"/>
+        </w:numPr>
+      </w:pPr>
+      <w:r>
+        <w:t>As informações na “Pasta Origem” não precisam ser configuradas nesse momento, podendo ser configurada dentro da tela principal do software.</w:t>
+      </w:r>
+    </w:p>
+    <w:p>
+      <w:pPr>
+        <w:jc w:val="center"/>
+      </w:pPr>
+      <w:r>
+        <w:drawing>
+          <wp:inline distT="0" distB="0" distL="0" distR="0" wp14:anchorId="4668CC27" wp14:editId="1F1CC4D3">
+            <wp:extent cx="4882923" cy="1596252"/>
+            <wp:effectExtent l="19050" t="19050" r="13335" b="23495"/>
+            <wp:docPr id="8" name="Imagem 8"/>
+            <wp:cNvGraphicFramePr>
+              <a:graphicFrameLocks xmlns:a="http://schemas.openxmlformats.org/drawingml/2006/main" noChangeAspect="1"/>
+            </wp:cNvGraphicFramePr>
+            <a:graphic xmlns:a="http://schemas.openxmlformats.org/drawingml/2006/main">
+              <a:graphicData uri="http://schemas.openxmlformats.org/drawingml/2006/picture">
+                <pic:pic xmlns:pic="http://schemas.openxmlformats.org/drawingml/2006/picture">
+                  <pic:nvPicPr>
+                    <pic:cNvPr id="1" name=""/>
+                    <pic:cNvPicPr/>
+                  </pic:nvPicPr>
+                  <pic:blipFill>
+                    <a:blip r:embed="rId12"/>
+                    <a:stretch>
+                      <a:fillRect/>
+                    </a:stretch>
+                  </pic:blipFill>
+                  <pic:spPr>
+                    <a:xfrm>
+                      <a:off x="0" y="0"/>
+                      <a:ext cx="4904223" cy="1603215"/>
+                    </a:xfrm>
+                    <a:prstGeom prst="rect">
+                      <a:avLst/>
+                    </a:prstGeom>
+                    <a:ln>
+                      <a:solidFill>
+                        <a:schemeClr val="tx1"/>
+                      </a:solidFill>
+                    </a:ln>
+                  </pic:spPr>
+                </pic:pic>
+              </a:graphicData>
+            </a:graphic>
+          </wp:inline>
+        </w:drawing>
+      </w:r>
+    </w:p>
+    <w:p>
+      <w:pPr>
+        <w:pStyle w:val="PargrafodaLista"/>
+        <w:ind w:left="142"/>
+      </w:pPr>
+    </w:p>
+    <w:p>
+      <w:pPr>
+        <w:pStyle w:val="PargrafodaLista"/>
+        <w:ind w:left="142"/>
+      </w:pPr>
+    </w:p>
+    <w:p>
+      <w:pPr>
+        <w:pStyle w:val="PargrafodaLista"/>
+        <w:ind w:left="142"/>
+      </w:pPr>
+    </w:p>
+    <w:p>
+      <w:pPr>
+        <w:pStyle w:val="PargrafodaLista"/>
+        <w:ind w:left="142"/>
+      </w:pPr>
+    </w:p>
+    <w:p>
+      <w:pPr>
+        <w:pStyle w:val="PargrafodaLista"/>
+        <w:ind w:left="142"/>
+      </w:pPr>
+    </w:p>
+    <w:p>
+      <w:pPr>
+        <w:pStyle w:val="PargrafodaLista"/>
+        <w:numPr>
+          <w:ilvl w:val="0"/>
+          <w:numId w:val="3"/>
+        </w:numPr>
+      </w:pPr>
+      <w:r>
+        <w:lastRenderedPageBreak/>
+        <w:t>O primeiro acesso ao software poderá ser realizado com o usuário “admin” e senha “admin”. Não esqueça de alterar ou excluir esse usuário</w:t>
+      </w:r>
+      <w:r>
+        <w:t>.</w:t>
+      </w:r>
+    </w:p>
+    <w:p>
+      <w:pPr>
+        <w:jc w:val="center"/>
+      </w:pPr>
+      <w:r>
+        <w:drawing>
+          <wp:inline distT="0" distB="0" distL="0" distR="0" wp14:anchorId="428489FC" wp14:editId="5A54A153">
+            <wp:extent cx="3448531" cy="2610214"/>
+            <wp:effectExtent l="19050" t="19050" r="19050" b="19050"/>
+            <wp:docPr id="9" name="Imagem 9"/>
+            <wp:cNvGraphicFramePr>
+              <a:graphicFrameLocks xmlns:a="http://schemas.openxmlformats.org/drawingml/2006/main" noChangeAspect="1"/>
+            </wp:cNvGraphicFramePr>
+            <a:graphic xmlns:a="http://schemas.openxmlformats.org/drawingml/2006/main">
+              <a:graphicData uri="http://schemas.openxmlformats.org/drawingml/2006/picture">
+                <pic:pic xmlns:pic="http://schemas.openxmlformats.org/drawingml/2006/picture">
+                  <pic:nvPicPr>
+                    <pic:cNvPr id="1" name=""/>
+                    <pic:cNvPicPr/>
+                  </pic:nvPicPr>
+                  <pic:blipFill>
+                    <a:blip r:embed="rId13"/>
+                    <a:stretch>
+                      <a:fillRect/>
+                    </a:stretch>
+                  </pic:blipFill>
+                  <pic:spPr>
+                    <a:xfrm>
+                      <a:off x="0" y="0"/>
+                      <a:ext cx="3448531" cy="2610214"/>
+                    </a:xfrm>
+                    <a:prstGeom prst="rect">
+                      <a:avLst/>
+                    </a:prstGeom>
+                    <a:ln>
+                      <a:solidFill>
+                        <a:schemeClr val="tx1"/>
+                      </a:solidFill>
+                    </a:ln>
+                  </pic:spPr>
+                </pic:pic>
+              </a:graphicData>
+            </a:graphic>
+          </wp:inline>
+        </w:drawing>
+      </w:r>
+    </w:p>
+    <w:p>
+      <w:pPr>
+        <w:pStyle w:val="PargrafodaLista"/>
+        <w:ind w:left="142"/>
+      </w:pPr>
+    </w:p>
+    <w:p>
+      <w:pPr>
+        <w:pStyle w:val="PargrafodaLista"/>
+        <w:numPr>
+          <w:ilvl w:val="0"/>
+          <w:numId w:val="3"/>
+        </w:numPr>
+      </w:pPr>
+      <w:r>
+        <w:t>Pronto, o software pode ser utilizado:</w:t>
+      </w:r>
+    </w:p>
+    <w:p>
+      <w:pPr>
+        <w:pStyle w:val="PargrafodaLista"/>
+        <w:ind w:left="142"/>
+      </w:pPr>
+    </w:p>
+    <w:p>
+      <w:pPr>
+        <w:pStyle w:val="PargrafodaLista"/>
+        <w:ind w:left="142"/>
+      </w:pPr>
+      <w:r>
+        <w:drawing>
+          <wp:inline distT="0" distB="0" distL="0" distR="0" wp14:anchorId="091EDA8F" wp14:editId="5793CFDD">
+            <wp:extent cx="5400040" cy="4598035"/>
+            <wp:effectExtent l="19050" t="19050" r="10160" b="12065"/>
+            <wp:docPr id="10" name="Imagem 10"/>
+            <wp:cNvGraphicFramePr>
+              <a:graphicFrameLocks xmlns:a="http://schemas.openxmlformats.org/drawingml/2006/main" noChangeAspect="1"/>
+            </wp:cNvGraphicFramePr>
+            <a:graphic xmlns:a="http://schemas.openxmlformats.org/drawingml/2006/main">
+              <a:graphicData uri="http://schemas.openxmlformats.org/drawingml/2006/picture">
+                <pic:pic xmlns:pic="http://schemas.openxmlformats.org/drawingml/2006/picture">
+                  <pic:nvPicPr>
+                    <pic:cNvPr id="1" name=""/>
+                    <pic:cNvPicPr/>
+                  </pic:nvPicPr>
+                  <pic:blipFill>
+                    <a:blip r:embed="rId14"/>
+                    <a:stretch>
+                      <a:fillRect/>
+                    </a:stretch>
+                  </pic:blipFill>
+                  <pic:spPr>
+                    <a:xfrm>
+                      <a:off x="0" y="0"/>
+                      <a:ext cx="5400040" cy="4598035"/>
+                    </a:xfrm>
+                    <a:prstGeom prst="rect">
+                      <a:avLst/>
+                    </a:prstGeom>
+                    <a:ln>
+                      <a:solidFill>
+                        <a:schemeClr val="tx1"/>
+                      </a:solidFill>
+                    </a:ln>
+                  </pic:spPr>
+                </pic:pic>
+              </a:graphicData>
+            </a:graphic>
+          </wp:inline>
+        </w:drawing>
+      </w:r>
+    </w:p>
+    <w:p>
+      <w:pPr>
+        <w:pStyle w:val="PargrafodaLista"/>
+        <w:ind w:left="142"/>
+      </w:pPr>
+    </w:p>
+    <w:p>
+      <w:pPr>
+        <w:pStyle w:val="PargrafodaLista"/>
+        <w:ind w:left="142"/>
+      </w:pPr>
+    </w:p>
+    <w:p>
+      <w:pPr>
+        <w:pStyle w:val="PargrafodaLista"/>
+        <w:numPr>
+          <w:ilvl w:val="0"/>
+          <w:numId w:val="3"/>
+        </w:numPr>
+      </w:pPr>
+      <w:r>
+        <w:lastRenderedPageBreak/>
+        <w:t>Acesse a tela de ajuda para mais de informações.</w:t>
+      </w:r>
+    </w:p>
+    <w:p>
+      <w:r>
+        <w:rPr>
+          <w:noProof/>
+        </w:rPr>
+        <mc:AlternateContent>
+          <mc:Choice Requires="wps">
+            <w:drawing>
+              <wp:anchor distT="0" distB="0" distL="114300" distR="114300" simplePos="0" relativeHeight="251660288" behindDoc="0" locked="0" layoutInCell="1" allowOverlap="1" wp14:anchorId="3E7F768E" wp14:editId="3F5759CC">
+                <wp:simplePos x="0" y="0"/>
+                <wp:positionH relativeFrom="column">
+                  <wp:posOffset>326043</wp:posOffset>
+                </wp:positionH>
+                <wp:positionV relativeFrom="paragraph">
+                  <wp:posOffset>97690</wp:posOffset>
+                </wp:positionV>
+                <wp:extent cx="530198" cy="514830"/>
+                <wp:effectExtent l="0" t="0" r="22860" b="19050"/>
+                <wp:wrapNone/>
+                <wp:docPr id="12" name="Retângulo 12"/>
+                <wp:cNvGraphicFramePr/>
+                <a:graphic xmlns:a="http://schemas.openxmlformats.org/drawingml/2006/main">
+                  <a:graphicData uri="http://schemas.microsoft.com/office/word/2010/wordprocessingShape">
+                    <wps:wsp>
+                      <wps:cNvSpPr/>
+                      <wps:spPr>
+                        <a:xfrm>
+                          <a:off x="0" y="0"/>
+                          <a:ext cx="530198" cy="514830"/>
+                        </a:xfrm>
+                        <a:prstGeom prst="rect">
+                          <a:avLst/>
+                        </a:prstGeom>
+                        <a:noFill/>
+                        <a:ln>
+                          <a:solidFill>
+                            <a:srgbClr val="FF0000"/>
+                          </a:solidFill>
+                        </a:ln>
+                      </wps:spPr>
+                      <wps:style>
+                        <a:lnRef idx="2">
+                          <a:schemeClr val="accent1">
+                            <a:shade val="50000"/>
+                          </a:schemeClr>
+                        </a:lnRef>
+                        <a:fillRef idx="1">
+                          <a:schemeClr val="accent1"/>
+                        </a:fillRef>
+                        <a:effectRef idx="0">
+                          <a:schemeClr val="accent1"/>
+                        </a:effectRef>
+                        <a:fontRef idx="minor">
+                          <a:schemeClr val="lt1"/>
+                        </a:fontRef>
+                      </wps:style>
+                      <wps:bodyPr rot="0" spcFirstLastPara="0" vertOverflow="overflow" horzOverflow="overflow" vert="horz" wrap="square" lIns="91440" tIns="45720" rIns="91440" bIns="45720" numCol="1" spcCol="0" rtlCol="0" fromWordArt="0" anchor="ctr" anchorCtr="0" forceAA="0" compatLnSpc="1">
+                        <a:prstTxWarp prst="textNoShape">
+                          <a:avLst/>
+                        </a:prstTxWarp>
+                        <a:noAutofit/>
+                      </wps:bodyPr>
+                    </wps:wsp>
+                  </a:graphicData>
+                </a:graphic>
+                <wp14:sizeRelV relativeFrom="margin">
+                  <wp14:pctHeight>0</wp14:pctHeight>
+                </wp14:sizeRelV>
+              </wp:anchor>
+            </w:drawing>
+          </mc:Choice>
+          <mc:Fallback>
+            <w:pict>
+              <v:rect w14:anchorId="58E6DFD9" id="Retângulo 12" o:spid="_x0000_s1026" style="position:absolute;margin-left:25.65pt;margin-top:7.7pt;width:41.75pt;height:40.55pt;z-index:251660288;visibility:visible;mso-wrap-style:square;mso-height-percent:0;mso-wrap-distance-left:9pt;mso-wrap-distance-top:0;mso-wrap-distance-right:9pt;mso-wrap-distance-bottom:0;mso-position-horizontal:absolute;mso-position-horizontal-relative:text;mso-position-vertical:absolute;mso-position-vertical-relative:text;mso-height-percent:0;mso-height-relative:margin;v-text-anchor:middle" o:gfxdata="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" filled="f" strokecolor="red" strokeweight="1pt"/>
+            </w:pict>
+          </mc:Fallback>
+        </mc:AlternateContent>
+      </w:r>
+      <w:r>
+        <w:drawing>
+          <wp:inline distT="0" distB="0" distL="0" distR="0" wp14:anchorId="16A95ABD" wp14:editId="48A807A3">
+            <wp:extent cx="3715268" cy="762106"/>
+            <wp:effectExtent l="19050" t="19050" r="19050" b="19050"/>
+            <wp:docPr id="11" name="Imagem 11"/>
+            <wp:cNvGraphicFramePr>
+              <a:graphicFrameLocks xmlns:a="http://schemas.openxmlformats.org/drawingml/2006/main" noChangeAspect="1"/>
+            </wp:cNvGraphicFramePr>
+            <a:graphic xmlns:a="http://schemas.openxmlformats.org/drawingml/2006/main">
+              <a:graphicData uri="http://schemas.openxmlformats.org/drawingml/2006/picture">
+                <pic:pic xmlns:pic="http://schemas.openxmlformats.org/drawingml/2006/picture">
+                  <pic:nvPicPr>
+                    <pic:cNvPr id="1" name=""/>
+                    <pic:cNvPicPr/>
+                  </pic:nvPicPr>
+                  <pic:blipFill>
+                    <a:blip r:embed="rId15"/>
+                    <a:stretch>
+                      <a:fillRect/>
+                    </a:stretch>
+                  </pic:blipFill>
+                  <pic:spPr>
+                    <a:xfrm>
+                      <a:off x="0" y="0"/>
+                      <a:ext cx="3715268" cy="762106"/>
+                    </a:xfrm>
+                    <a:prstGeom prst="rect">
+                      <a:avLst/>
+                    </a:prstGeom>
+                    <a:ln>
+                      <a:solidFill>
+                        <a:schemeClr val="tx1"/>
+                      </a:solidFill>
+                    </a:ln>
+                  </pic:spPr>
+                </pic:pic>
+              </a:graphicData>
+            </a:graphic>
+          </wp:inline>
+        </w:drawing>
+      </w:r>
+    </w:p>
     <w:sectPr>
       <w:pgSz w:w="11906" w:h="16838"/>
       <w:pgMar w:top="1417" w:right="1701" w:bottom="1417" w:left="1701" w:header="708" w:footer="708" w:gutter="0"/>
@@ -206,6 +1069,184 @@
 <file path=word/numbering.xml><?xml version="1.0" encoding="utf-8"?>
 <w:numbering xmlns:wpc="http://schemas.microsoft.com/office/word/2010/wordprocessingCanvas" xmlns:cx="http://schemas.microsoft.com/office/drawing/2014/chartex" xmlns:cx1="http://schemas.microsoft.com/office/drawing/2015/9/8/chartex" xmlns:cx2="http://schemas.microsoft.com/office/drawing/2015/10/21/chartex" xmlns:cx3="http://schemas.microsoft.com/office/drawing/2016/5/9/chartex" xmlns:cx4="http://schemas.microsoft.com/office/drawing/2016/5/10/chartex" xmlns:cx5="http://schemas.microsoft.com/office/drawing/2016/5/11/chartex" xmlns:cx6="http://schemas.microsoft.com/office/drawing/2016/5/12/chartex" xmlns:cx7="http://schemas.microsoft.com/office/drawing/2016/5/13/chartex" xmlns:cx8="http://schemas.microsoft.com/office/drawing/2016/5/14/chartex" xmlns:mc="http://schemas.openxmlformats.org/markup-compatibility/2006" xmlns:aink="http://schemas.microsoft.com/office/drawing/2016/ink" xmlns:am3d="http://schemas.microsoft.com/office/drawing/2017/model3d" xmlns:o="urn:schemas-microsoft-com:office:office" xmlns:r="http://schemas.openxmlformats.org/officeDocument/2006/relationships" xmlns:m="http://schemas.openxmlformats.org/officeDocument/2006/math" xmlns:v="urn:schemas-microsoft-com:vml" xmlns:wp14="http://schemas.microsoft.com/office/word/2010/wordprocessingDrawing" xmlns:wp="http://schemas.openxmlformats.org/drawingml/2006/wordprocessingDrawing" xmlns:w10="urn:schemas-microsoft-com:office:word" xmlns:w="http://schemas.openxmlformats.org/wordprocessingml/2006/main" xmlns:w14="http://schemas.microsoft.com/office/word/2010/wordml" xmlns:w15="http://schemas.microsoft.com/office/word/2012/wordml" xmlns:w16cex="http://schemas.microsoft.com/office/word/2018/wordml/cex" xmlns:w16cid="http://schemas.microsoft.com/office/word/2016/wordml/cid" xmlns:w16="http://schemas.microsoft.com/office/word/2018/wordml" xmlns:w16se="http://schemas.microsoft.com/office/word/2015/wordml/symex" xmlns:wpg="http://schemas.microsoft.com/office/word/2010/wordprocessingGroup" xmlns:wpi="http://schemas.microsoft.com/office/word/2010/wordprocessingInk" xmlns:wne="http://schemas.microsoft.com/office/word/2006/wordml" xmlns:wps="http://schemas.microsoft.com/office/word/2010/wordprocessingShape" mc:Ignorable="w14 w15 w16se w16cid w16 w16cex wp14">
   <w:abstractNum w:abstractNumId="0" w15:restartNumberingAfterBreak="0">
+    <w:nsid w:val="54AF0836"/>
+    <w:multiLevelType w:val="hybridMultilevel"/>
+    <w:tmpl w:val="A31E6538"/>
+    <w:lvl w:ilvl="0" w:tplc="373C414E">
+      <w:start w:val="8"/>
+      <w:numFmt w:val="decimal"/>
+      <w:lvlText w:val="%1."/>
+      <w:lvlJc w:val="left"/>
+      <w:pPr>
+        <w:ind w:left="142" w:hanging="360"/>
+      </w:pPr>
+      <w:rPr>
+        <w:rFonts w:hint="default"/>
+      </w:rPr>
+    </w:lvl>
+    <w:lvl w:ilvl="1" w:tplc="04160019" w:tentative="1">
+      <w:start w:val="1"/>
+      <w:numFmt w:val="lowerLetter"/>
+      <w:lvlText w:val="%2."/>
+      <w:lvlJc w:val="left"/>
+      <w:pPr>
+        <w:ind w:left="862" w:hanging="360"/>
+      </w:pPr>
+    </w:lvl>
+    <w:lvl w:ilvl="2" w:tplc="0416001B" w:tentative="1">
+      <w:start w:val="1"/>
+      <w:numFmt w:val="lowerRoman"/>
+      <w:lvlText w:val="%3."/>
+      <w:lvlJc w:val="right"/>
+      <w:pPr>
+        <w:ind w:left="1582" w:hanging="180"/>
+      </w:pPr>
+    </w:lvl>
+    <w:lvl w:ilvl="3" w:tplc="0416000F" w:tentative="1">
+      <w:start w:val="1"/>
+      <w:numFmt w:val="decimal"/>
+      <w:lvlText w:val="%4."/>
+      <w:lvlJc w:val="left"/>
+      <w:pPr>
+        <w:ind w:left="2302" w:hanging="360"/>
+      </w:pPr>
+    </w:lvl>
+    <w:lvl w:ilvl="4" w:tplc="04160019" w:tentative="1">
+      <w:start w:val="1"/>
+      <w:numFmt w:val="lowerLetter"/>
+      <w:lvlText w:val="%5."/>
+      <w:lvlJc w:val="left"/>
+      <w:pPr>
+        <w:ind w:left="3022" w:hanging="360"/>
+      </w:pPr>
+    </w:lvl>
+    <w:lvl w:ilvl="5" w:tplc="0416001B" w:tentative="1">
+      <w:start w:val="1"/>
+      <w:numFmt w:val="lowerRoman"/>
+      <w:lvlText w:val="%6."/>
+      <w:lvlJc w:val="right"/>
+      <w:pPr>
+        <w:ind w:left="3742" w:hanging="180"/>
+      </w:pPr>
+    </w:lvl>
+    <w:lvl w:ilvl="6" w:tplc="0416000F" w:tentative="1">
+      <w:start w:val="1"/>
+      <w:numFmt w:val="decimal"/>
+      <w:lvlText w:val="%7."/>
+      <w:lvlJc w:val="left"/>
+      <w:pPr>
+        <w:ind w:left="4462" w:hanging="360"/>
+      </w:pPr>
+    </w:lvl>
+    <w:lvl w:ilvl="7" w:tplc="04160019" w:tentative="1">
+      <w:start w:val="1"/>
+      <w:numFmt w:val="lowerLetter"/>
+      <w:lvlText w:val="%8."/>
+      <w:lvlJc w:val="left"/>
+      <w:pPr>
+        <w:ind w:left="5182" w:hanging="360"/>
+      </w:pPr>
+    </w:lvl>
+    <w:lvl w:ilvl="8" w:tplc="0416001B" w:tentative="1">
+      <w:start w:val="1"/>
+      <w:numFmt w:val="lowerRoman"/>
+      <w:lvlText w:val="%9."/>
+      <w:lvlJc w:val="right"/>
+      <w:pPr>
+        <w:ind w:left="5902" w:hanging="180"/>
+      </w:pPr>
+    </w:lvl>
+  </w:abstractNum>
+  <w:abstractNum w:abstractNumId="1" w15:restartNumberingAfterBreak="0">
+    <w:nsid w:val="5EE8445B"/>
+    <w:multiLevelType w:val="hybridMultilevel"/>
+    <w:tmpl w:val="475052FA"/>
+    <w:lvl w:ilvl="0" w:tplc="0416000F">
+      <w:start w:val="2"/>
+      <w:numFmt w:val="decimal"/>
+      <w:lvlText w:val="%1."/>
+      <w:lvlJc w:val="left"/>
+      <w:pPr>
+        <w:ind w:left="720" w:hanging="360"/>
+      </w:pPr>
+      <w:rPr>
+        <w:rFonts w:hint="default"/>
+      </w:rPr>
+    </w:lvl>
+    <w:lvl w:ilvl="1" w:tplc="04160019" w:tentative="1">
+      <w:start w:val="1"/>
+      <w:numFmt w:val="lowerLetter"/>
+      <w:lvlText w:val="%2."/>
+      <w:lvlJc w:val="left"/>
+      <w:pPr>
+        <w:ind w:left="1440" w:hanging="360"/>
+      </w:pPr>
+    </w:lvl>
+    <w:lvl w:ilvl="2" w:tplc="0416001B" w:tentative="1">
+      <w:start w:val="1"/>
+      <w:numFmt w:val="lowerRoman"/>
+      <w:lvlText w:val="%3."/>
+      <w:lvlJc w:val="right"/>
+      <w:pPr>
+        <w:ind w:left="2160" w:hanging="180"/>
+      </w:pPr>
+    </w:lvl>
+    <w:lvl w:ilvl="3" w:tplc="0416000F" w:tentative="1">
+      <w:start w:val="1"/>
+      <w:numFmt w:val="decimal"/>
+      <w:lvlText w:val="%4."/>
+      <w:lvlJc w:val="left"/>
+      <w:pPr>
+        <w:ind w:left="2880" w:hanging="360"/>
+      </w:pPr>
+    </w:lvl>
+    <w:lvl w:ilvl="4" w:tplc="04160019" w:tentative="1">
+      <w:start w:val="1"/>
+      <w:numFmt w:val="lowerLetter"/>
+      <w:lvlText w:val="%5."/>
+      <w:lvlJc w:val="left"/>
+      <w:pPr>
+        <w:ind w:left="3600" w:hanging="360"/>
+      </w:pPr>
+    </w:lvl>
+    <w:lvl w:ilvl="5" w:tplc="0416001B" w:tentative="1">
+      <w:start w:val="1"/>
+      <w:numFmt w:val="lowerRoman"/>
+      <w:lvlText w:val="%6."/>
+      <w:lvlJc w:val="right"/>
+      <w:pPr>
+        <w:ind w:left="4320" w:hanging="180"/>
+      </w:pPr>
+    </w:lvl>
+    <w:lvl w:ilvl="6" w:tplc="0416000F" w:tentative="1">
+      <w:start w:val="1"/>
+      <w:numFmt w:val="decimal"/>
+      <w:lvlText w:val="%7."/>
+      <w:lvlJc w:val="left"/>
+      <w:pPr>
+        <w:ind w:left="5040" w:hanging="360"/>
+      </w:pPr>
+    </w:lvl>
+    <w:lvl w:ilvl="7" w:tplc="04160019" w:tentative="1">
+      <w:start w:val="1"/>
+      <w:numFmt w:val="lowerLetter"/>
+      <w:lvlText w:val="%8."/>
+      <w:lvlJc w:val="left"/>
+      <w:pPr>
+        <w:ind w:left="5760" w:hanging="360"/>
+      </w:pPr>
+    </w:lvl>
+    <w:lvl w:ilvl="8" w:tplc="0416001B" w:tentative="1">
+      <w:start w:val="1"/>
+      <w:numFmt w:val="lowerRoman"/>
+      <w:lvlText w:val="%9."/>
+      <w:lvlJc w:val="right"/>
+      <w:pPr>
+        <w:ind w:left="6480" w:hanging="180"/>
+      </w:pPr>
+    </w:lvl>
+  </w:abstractNum>
+  <w:abstractNum w:abstractNumId="2" w15:restartNumberingAfterBreak="0">
     <w:nsid w:val="60030FF8"/>
     <w:multiLevelType w:val="hybridMultilevel"/>
     <w:tmpl w:val="C554DB08"/>
@@ -295,6 +1336,12 @@
     </w:lvl>
   </w:abstractNum>
   <w:num w:numId="1">
+    <w:abstractNumId w:val="2"/>
+  </w:num>
+  <w:num w:numId="2">
+    <w:abstractNumId w:val="1"/>
+  </w:num>
+  <w:num w:numId="3">
     <w:abstractNumId w:val="0"/>
   </w:num>
 </w:numbering>
@@ -999,4 +2046,16 @@
     </a:ext>
   </a:extLst>
 </a:theme>
+</file>
+
+<file path=customXml/item1.xml><?xml version="1.0" encoding="utf-8"?>
+<b:Sources xmlns:b="http://schemas.openxmlformats.org/officeDocument/2006/bibliography" xmlns="http://schemas.openxmlformats.org/officeDocument/2006/bibliography" SelectedStyle="\APASixthEditionOfficeOnline.xsl" StyleName="APA" Version="6"/>
+</file>
+
+<file path=customXml/itemProps1.xml><?xml version="1.0" encoding="utf-8"?>
+<ds:datastoreItem xmlns:ds="http://schemas.openxmlformats.org/officeDocument/2006/customXml" ds:itemID="{76DC081C-E386-4DD5-98FA-525E484B819F}">
+  <ds:schemaRefs>
+    <ds:schemaRef ds:uri="http://schemas.openxmlformats.org/officeDocument/2006/bibliography"/>
+  </ds:schemaRefs>
+</ds:datastoreItem>
 </file>
</xml_diff>